<commit_message>
v21: Fix DCF sensitivity table (missing GPU depreciation tax shield)
_run_scen omitted GPU depreciation from the tax calculation, understating
the tax shield and producing NPV $115M / IRR 14.2% vs the correct $353M /
17.6% from the main DCF.  Refactor both paths into shared _dcf_years() and
_npv_irr() helpers so the logic cannot diverge again.  Also fix the Risks
paragraph ("all" → "eight of ten" perturbations survive) and clear all 17
ruff lint errors (E702 semicolons, E741 ambiguous variable name).

Co-Authored-By: Claude Opus 4.6 <noreply@anthropic.com>
</commit_message>
<xml_diff>
--- a/Documents/flop_trade_model_v21.docx
+++ b/Documents/flop_trade_model_v21.docx
@@ -50,7 +50,7 @@
           <w:color w:val="808080"/>
           <w:sz w:val="18"/>
         </w:rPr>
-        <w:t>v21  —  February 19, 2026  18:57</w:t>
+        <w:t>v21  —  February 19, 2026  20:09</w:t>
       </w:r>
     </w:p>
     <w:p>
@@ -37941,7 +37941,7 @@
               <w:rPr>
                 <w:sz w:val="16"/>
               </w:rPr>
-              <w:t>$115</w:t>
+              <w:t>$353</w:t>
             </w:r>
           </w:p>
         </w:tc>
@@ -37959,7 +37959,7 @@
               <w:rPr>
                 <w:sz w:val="16"/>
               </w:rPr>
-              <w:t>14.2%</w:t>
+              <w:t>17.6%</w:t>
             </w:r>
           </w:p>
         </w:tc>
@@ -37995,7 +37995,7 @@
               <w:rPr>
                 <w:sz w:val="16"/>
               </w:rPr>
-              <w:t>$733</w:t>
+              <w:t>$930</w:t>
             </w:r>
           </w:p>
         </w:tc>
@@ -38013,7 +38013,7 @@
               <w:rPr>
                 <w:sz w:val="16"/>
               </w:rPr>
-              <w:t>24.3%</w:t>
+              <w:t>27.6%</w:t>
             </w:r>
           </w:p>
         </w:tc>
@@ -38049,7 +38049,7 @@
               <w:rPr>
                 <w:sz w:val="16"/>
               </w:rPr>
-              <w:t>$-503</w:t>
+              <w:t>$-225</w:t>
             </w:r>
           </w:p>
         </w:tc>
@@ -38067,7 +38067,7 @@
               <w:rPr>
                 <w:sz w:val="16"/>
               </w:rPr>
-              <w:t>6.2%</w:t>
+              <w:t>9.7%</w:t>
             </w:r>
           </w:p>
         </w:tc>
@@ -38103,7 +38103,7 @@
               <w:rPr>
                 <w:sz w:val="16"/>
               </w:rPr>
-              <w:t>$68</w:t>
+              <w:t>$305</w:t>
             </w:r>
           </w:p>
         </w:tc>
@@ -38121,7 +38121,7 @@
               <w:rPr>
                 <w:sz w:val="16"/>
               </w:rPr>
-              <w:t>13.5%</w:t>
+              <w:t>16.9%</w:t>
             </w:r>
           </w:p>
         </w:tc>
@@ -38157,7 +38157,7 @@
               <w:rPr>
                 <w:sz w:val="16"/>
               </w:rPr>
-              <w:t>$138</w:t>
+              <w:t>$377</w:t>
             </w:r>
           </w:p>
         </w:tc>
@@ -38175,7 +38175,7 @@
               <w:rPr>
                 <w:sz w:val="16"/>
               </w:rPr>
-              <w:t>14.5%</w:t>
+              <w:t>17.9%</w:t>
             </w:r>
           </w:p>
         </w:tc>
@@ -38211,7 +38211,7 @@
               <w:rPr>
                 <w:sz w:val="16"/>
               </w:rPr>
-              <w:t>$269</w:t>
+              <w:t>$509</w:t>
             </w:r>
           </w:p>
         </w:tc>
@@ -38229,7 +38229,7 @@
               <w:rPr>
                 <w:sz w:val="16"/>
               </w:rPr>
-              <w:t>16.3%</w:t>
+              <w:t>19.8%</w:t>
             </w:r>
           </w:p>
         </w:tc>
@@ -38265,7 +38265,7 @@
               <w:rPr>
                 <w:sz w:val="16"/>
               </w:rPr>
-              <w:t>$-39</w:t>
+              <w:t>$198</w:t>
             </w:r>
           </w:p>
         </w:tc>
@@ -38283,7 +38283,7 @@
               <w:rPr>
                 <w:sz w:val="16"/>
               </w:rPr>
-              <w:t>12.0%</w:t>
+              <w:t>15.4%</w:t>
             </w:r>
           </w:p>
         </w:tc>
@@ -38319,7 +38319,7 @@
               <w:rPr>
                 <w:sz w:val="16"/>
               </w:rPr>
-              <w:t>$710</w:t>
+              <w:t>$957</w:t>
             </w:r>
           </w:p>
         </w:tc>
@@ -38337,7 +38337,7 @@
               <w:rPr>
                 <w:sz w:val="16"/>
               </w:rPr>
-              <w:t>22.7%</w:t>
+              <w:t>26.4%</w:t>
             </w:r>
           </w:p>
         </w:tc>
@@ -38373,7 +38373,7 @@
               <w:rPr>
                 <w:sz w:val="16"/>
               </w:rPr>
-              <w:t>$-480</w:t>
+              <w:t>$-253</w:t>
             </w:r>
           </w:p>
         </w:tc>
@@ -38391,7 +38391,7 @@
               <w:rPr>
                 <w:sz w:val="16"/>
               </w:rPr>
-              <w:t>5.8%</w:t>
+              <w:t>9.0%</w:t>
             </w:r>
           </w:p>
         </w:tc>
@@ -38427,7 +38427,7 @@
               <w:rPr>
                 <w:sz w:val="16"/>
               </w:rPr>
-              <w:t>$346</w:t>
+              <w:t>$619</w:t>
             </w:r>
           </w:p>
         </w:tc>
@@ -38445,7 +38445,7 @@
               <w:rPr>
                 <w:sz w:val="16"/>
               </w:rPr>
-              <w:t>14.2%</w:t>
+              <w:t>17.6%</w:t>
             </w:r>
           </w:p>
         </w:tc>
@@ -38487,7 +38487,7 @@
               <w:rPr>
                 <w:sz w:val="16"/>
               </w:rPr>
-              <w:t>$-108</w:t>
+              <w:t>$95</w:t>
             </w:r>
           </w:p>
         </w:tc>
@@ -38508,7 +38508,7 @@
               <w:rPr>
                 <w:sz w:val="16"/>
               </w:rPr>
-              <w:t>14.2%</w:t>
+              <w:t>17.6%</w:t>
             </w:r>
           </w:p>
         </w:tc>
@@ -38527,7 +38527,7 @@
         <w:t xml:space="preserve">Risks. </w:t>
       </w:r>
       <w:r>
-        <w:t>Kyrgyzstan depends on the Toktogul reservoir for over 80% of electricity; seasonal drawdowns and drought years create acute power shortages. GPU procurement faces US export-control uncertainty. The reliability index assigns Kyrgyzstan a governance score of 0.50, reflecting underdeveloped contract enforcement and regulatory frameworks. Despite these risks, the engineering economics are clear: electricity at $0.038/kWh and a PUE of 1.08 yield production costs well below the global median, and the positive NPV survives all single-parameter perturbations in Table A6.</w:t>
+        <w:t>Kyrgyzstan depends on the Toktogul reservoir for over 80% of electricity; seasonal drawdowns and drought years create acute power shortages. GPU procurement faces US export-control uncertainty. The reliability index assigns Kyrgyzstan a governance score of 0.50, reflecting underdeveloped contract enforcement and regulatory frameworks. Despite these risks, the engineering economics are clear: electricity at $0.038/kWh and a PUE of 1.08 yield production costs well below the global median, and the positive NPV survives eight of ten perturbations in Table A6.</w:t>
       </w:r>
     </w:p>
     <w:p>

</xml_diff>